<commit_message>
Alteration to Vord Doc w/ time
</commit_message>
<xml_diff>
--- a/Module 2 Lab 2.docx
+++ b/Module 2 Lab 2.docx
@@ -123,6 +123,15 @@
       <w:r>
         <w:t xml:space="preserve">Actual runtime: </w:t>
       </w:r>
+      <w:r>
+        <w:t xml:space="preserve"> </w:t>
+      </w:r>
+      <w:r>
+        <w:t>1.2311699</w:t>
+      </w:r>
+      <w:r>
+        <w:t xml:space="preserve"> milliseconds</w:t>
+      </w:r>
     </w:p>
     <w:p>
       <w:pPr>
@@ -131,6 +140,9 @@
       <w:r>
         <w:t>Actual ranking:</w:t>
       </w:r>
+      <w:r>
+        <w:t xml:space="preserve"> 1</w:t>
+      </w:r>
     </w:p>
     <w:p>
       <w:pPr>
@@ -147,6 +159,12 @@
       <w:r>
         <w:t xml:space="preserve">Actual runtime: </w:t>
       </w:r>
+      <w:r>
+        <w:t>3.213598</w:t>
+      </w:r>
+      <w:r>
+        <w:t xml:space="preserve"> milliseconds</w:t>
+      </w:r>
     </w:p>
     <w:p>
       <w:pPr>
@@ -155,6 +173,12 @@
       <w:r>
         <w:t>Actual ranking:</w:t>
       </w:r>
+      <w:r>
+        <w:t xml:space="preserve"> </w:t>
+      </w:r>
+      <w:r>
+        <w:t>4</w:t>
+      </w:r>
     </w:p>
     <w:p>
       <w:pPr>
@@ -171,6 +195,12 @@
       <w:r>
         <w:t xml:space="preserve">Actual runtime: </w:t>
       </w:r>
+      <w:r>
+        <w:t>2.9421</w:t>
+      </w:r>
+      <w:r>
+        <w:t xml:space="preserve"> milliseconds</w:t>
+      </w:r>
     </w:p>
     <w:p>
       <w:pPr>
@@ -179,6 +209,12 @@
       <w:r>
         <w:t>Actual ranking:</w:t>
       </w:r>
+      <w:r>
+        <w:t xml:space="preserve"> </w:t>
+      </w:r>
+      <w:r>
+        <w:t>3</w:t>
+      </w:r>
     </w:p>
     <w:p>
       <w:pPr>
@@ -193,8 +229,92 @@
         <w:ind w:firstLine="720"/>
       </w:pPr>
       <w:r>
+        <w:t>Actual runtime:</w:t>
+      </w:r>
+      <w:r>
+        <w:t xml:space="preserve"> </w:t>
+      </w:r>
+      <w:r>
+        <w:t>10.13061</w:t>
+      </w:r>
+      <w:r>
+        <w:t xml:space="preserve"> milliseconds</w:t>
+      </w:r>
+    </w:p>
+    <w:p>
+      <w:pPr>
+        <w:ind w:firstLine="720"/>
+      </w:pPr>
+      <w:r>
+        <w:t>Actual ranking:</w:t>
+      </w:r>
+      <w:r>
+        <w:t xml:space="preserve"> </w:t>
+      </w:r>
+      <w:r>
+        <w:t xml:space="preserve"> 5</w:t>
+      </w:r>
+    </w:p>
+    <w:p>
+      <w:pPr>
+        <w:pStyle w:val="Heading1"/>
+      </w:pPr>
+      <w:r>
+        <w:t>Binary to Hexadecimal</w:t>
+      </w:r>
+    </w:p>
+    <w:p>
+      <w:pPr>
+        <w:ind w:firstLine="720"/>
+      </w:pPr>
+      <w:r>
+        <w:t>Actual runtime:</w:t>
+      </w:r>
+      <w:r>
+        <w:t xml:space="preserve"> </w:t>
+      </w:r>
+      <w:r>
+        <w:t>11.47149</w:t>
+      </w:r>
+      <w:r>
+        <w:t xml:space="preserve"> milliseconds</w:t>
+      </w:r>
+      <w:r>
+        <w:t xml:space="preserve"> </w:t>
+      </w:r>
+    </w:p>
+    <w:p>
+      <w:pPr>
+        <w:ind w:firstLine="720"/>
+      </w:pPr>
+      <w:r>
+        <w:t>Actual ranking:</w:t>
+      </w:r>
+      <w:r>
+        <w:t xml:space="preserve"> 6</w:t>
+      </w:r>
+    </w:p>
+    <w:p>
+      <w:pPr>
+        <w:pStyle w:val="Heading1"/>
+      </w:pPr>
+      <w:r>
+        <w:t>Hexadecimal to Binary</w:t>
+      </w:r>
+    </w:p>
+    <w:p>
+      <w:pPr>
+        <w:ind w:firstLine="720"/>
+      </w:pPr>
+      <w:r>
         <w:t xml:space="preserve">Actual runtime: </w:t>
       </w:r>
+      <w:r>
+        <w:t>1.34908</w:t>
+      </w:r>
+      <w:r>
+        <w:t xml:space="preserve"> milliseconds</w:t>
+      </w:r>
     </w:p>
     <w:p>
       <w:pPr>
@@ -203,53 +323,8 @@
       <w:r>
         <w:t>Actual ranking:</w:t>
       </w:r>
-    </w:p>
-    <w:p>
-      <w:pPr>
-        <w:pStyle w:val="Heading1"/>
-      </w:pPr>
-      <w:r>
-        <w:t>Binary to Hexadecimal</w:t>
-      </w:r>
-    </w:p>
-    <w:p>
-      <w:pPr>
-        <w:ind w:firstLine="720"/>
-      </w:pPr>
-      <w:r>
-        <w:t xml:space="preserve">Actual runtime: </w:t>
-      </w:r>
-    </w:p>
-    <w:p>
-      <w:pPr>
-        <w:ind w:firstLine="720"/>
-      </w:pPr>
-      <w:r>
-        <w:t>Actual ranking:</w:t>
-      </w:r>
-    </w:p>
-    <w:p>
-      <w:pPr>
-        <w:pStyle w:val="Heading1"/>
-      </w:pPr>
-      <w:r>
-        <w:t>Hexadecimal to Binary</w:t>
-      </w:r>
-    </w:p>
-    <w:p>
-      <w:pPr>
-        <w:ind w:firstLine="720"/>
-      </w:pPr>
-      <w:r>
-        <w:t xml:space="preserve">Actual runtime: </w:t>
-      </w:r>
-    </w:p>
-    <w:p>
-      <w:pPr>
-        <w:ind w:firstLine="720"/>
-      </w:pPr>
-      <w:r>
-        <w:t>Actual ranking:</w:t>
+      <w:r>
+        <w:t xml:space="preserve"> 2</w:t>
       </w:r>
     </w:p>
     <w:p/>

</xml_diff>